<commit_message>
added quizTag screen and fixed null pointes
</commit_message>
<xml_diff>
--- a/QuizTag Investigation.docx
+++ b/QuizTag Investigation.docx
@@ -636,23 +636,7 @@
                 <w:sz w:val="26"/>
                 <w:szCs w:val="26"/>
               </w:rPr>
-              <w:t>2</w:t>
-            </w:r>
-            <w:r>
-              <w:rPr>
-                <w:rFonts w:ascii="Constantia" w:hAnsi="Constantia" w:cs="Aharoni"/>
-                <w:sz w:val="26"/>
-                <w:szCs w:val="26"/>
-              </w:rPr>
-              <w:t xml:space="preserve">. </w:t>
-            </w:r>
-            <w:r>
-              <w:rPr>
-                <w:rFonts w:ascii="Constantia" w:hAnsi="Constantia" w:cs="Aharoni"/>
-                <w:sz w:val="26"/>
-                <w:szCs w:val="26"/>
-              </w:rPr>
-              <w:t>How likely are you to use this application in a museum?</w:t>
+              <w:t>2. How likely are you to use this application in a museum?</w:t>
             </w:r>
           </w:p>
         </w:tc>
@@ -1123,33 +1107,7 @@
                 <w:sz w:val="26"/>
                 <w:szCs w:val="26"/>
               </w:rPr>
-              <w:t>How would you rate the performance?</w:t>
-            </w:r>
-            <w:r>
-              <w:rPr>
-                <w:rFonts w:ascii="Constantia" w:hAnsi="Constantia" w:cs="Aharoni"/>
-                <w:sz w:val="26"/>
-                <w:szCs w:val="26"/>
-              </w:rPr>
-              <w:t xml:space="preserve"> (</w:t>
-            </w:r>
-            <w:proofErr w:type="gramStart"/>
-            <w:r>
-              <w:rPr>
-                <w:rFonts w:ascii="Constantia" w:hAnsi="Constantia" w:cs="Aharoni"/>
-                <w:sz w:val="26"/>
-                <w:szCs w:val="26"/>
-              </w:rPr>
-              <w:t>i.e</w:t>
-            </w:r>
-            <w:proofErr w:type="gramEnd"/>
-            <w:r>
-              <w:rPr>
-                <w:rFonts w:ascii="Constantia" w:hAnsi="Constantia" w:cs="Aharoni"/>
-                <w:sz w:val="26"/>
-                <w:szCs w:val="26"/>
-              </w:rPr>
-              <w:t>. speed, loading times etc.)</w:t>
+              <w:t>How likely are you to recommend this game to other people?</w:t>
             </w:r>
           </w:p>
         </w:tc>
@@ -1548,34 +1506,6 @@
                 <w:szCs w:val="24"/>
               </w:rPr>
             </w:pPr>
-          </w:p>
-        </w:tc>
-      </w:tr>
-      <w:tr>
-        <w:trPr>
-          <w:trHeight w:val="1247"/>
-        </w:trPr>
-        <w:tc>
-          <w:tcPr>
-            <w:tcW w:w="10456" w:type="dxa"/>
-            <w:gridSpan w:val="10"/>
-          </w:tcPr>
-          <w:p>
-            <w:pPr>
-              <w:rPr>
-                <w:rFonts w:ascii="Constantia" w:hAnsi="Constantia" w:cs="Aharoni"/>
-                <w:sz w:val="24"/>
-                <w:szCs w:val="24"/>
-              </w:rPr>
-            </w:pPr>
-            <w:r>
-              <w:rPr>
-                <w:rFonts w:ascii="Constantia" w:hAnsi="Constantia" w:cs="Aharoni"/>
-                <w:sz w:val="24"/>
-                <w:szCs w:val="24"/>
-              </w:rPr>
-              <w:t>Please provide details of any performance issues:</w:t>
-            </w:r>
           </w:p>
         </w:tc>
       </w:tr>
@@ -1632,7 +1562,532 @@
                 <w:sz w:val="26"/>
                 <w:szCs w:val="26"/>
               </w:rPr>
-              <w:t>4. How would you rate the flow of the program</w:t>
+              <w:t>4</w:t>
+            </w:r>
+            <w:r>
+              <w:rPr>
+                <w:rFonts w:ascii="Constantia" w:hAnsi="Constantia" w:cs="Aharoni"/>
+                <w:sz w:val="26"/>
+                <w:szCs w:val="26"/>
+              </w:rPr>
+              <w:t>. How would you rate the performance?</w:t>
+            </w:r>
+            <w:r>
+              <w:rPr>
+                <w:rFonts w:ascii="Constantia" w:hAnsi="Constantia" w:cs="Aharoni"/>
+                <w:sz w:val="26"/>
+                <w:szCs w:val="26"/>
+              </w:rPr>
+              <w:t xml:space="preserve"> (</w:t>
+            </w:r>
+            <w:proofErr w:type="gramStart"/>
+            <w:r>
+              <w:rPr>
+                <w:rFonts w:ascii="Constantia" w:hAnsi="Constantia" w:cs="Aharoni"/>
+                <w:sz w:val="26"/>
+                <w:szCs w:val="26"/>
+              </w:rPr>
+              <w:t>i.e</w:t>
+            </w:r>
+            <w:proofErr w:type="gramEnd"/>
+            <w:r>
+              <w:rPr>
+                <w:rFonts w:ascii="Constantia" w:hAnsi="Constantia" w:cs="Aharoni"/>
+                <w:sz w:val="26"/>
+                <w:szCs w:val="26"/>
+              </w:rPr>
+              <w:t>. speed, loading times etc.)</w:t>
+            </w:r>
+          </w:p>
+        </w:tc>
+      </w:tr>
+      <w:tr>
+        <w:trPr>
+          <w:trHeight w:val="340"/>
+        </w:trPr>
+        <w:tc>
+          <w:tcPr>
+            <w:tcW w:w="1045" w:type="dxa"/>
+            <w:shd w:val="clear" w:color="auto" w:fill="F0F4FA"/>
+            <w:vAlign w:val="center"/>
+          </w:tcPr>
+          <w:p>
+            <w:pPr>
+              <w:jc w:val="center"/>
+              <w:rPr>
+                <w:rFonts w:ascii="Constantia" w:hAnsi="Constantia" w:cs="Aharoni"/>
+                <w:sz w:val="24"/>
+                <w:szCs w:val="24"/>
+              </w:rPr>
+            </w:pPr>
+            <w:r>
+              <w:rPr>
+                <w:rFonts w:ascii="Constantia" w:hAnsi="Constantia" w:cs="Aharoni"/>
+                <w:sz w:val="24"/>
+                <w:szCs w:val="24"/>
+              </w:rPr>
+              <w:t>1</w:t>
+            </w:r>
+          </w:p>
+        </w:tc>
+        <w:tc>
+          <w:tcPr>
+            <w:tcW w:w="1045" w:type="dxa"/>
+            <w:vAlign w:val="center"/>
+          </w:tcPr>
+          <w:p>
+            <w:pPr>
+              <w:jc w:val="center"/>
+              <w:rPr>
+                <w:rFonts w:ascii="Constantia" w:hAnsi="Constantia" w:cs="Aharoni"/>
+                <w:sz w:val="24"/>
+                <w:szCs w:val="24"/>
+              </w:rPr>
+            </w:pPr>
+            <w:r>
+              <w:rPr>
+                <w:rFonts w:ascii="Constantia" w:hAnsi="Constantia" w:cs="Aharoni"/>
+                <w:sz w:val="24"/>
+                <w:szCs w:val="24"/>
+              </w:rPr>
+              <w:t>2</w:t>
+            </w:r>
+          </w:p>
+        </w:tc>
+        <w:tc>
+          <w:tcPr>
+            <w:tcW w:w="1045" w:type="dxa"/>
+            <w:shd w:val="clear" w:color="auto" w:fill="F0F4FA"/>
+            <w:vAlign w:val="center"/>
+          </w:tcPr>
+          <w:p>
+            <w:pPr>
+              <w:jc w:val="center"/>
+              <w:rPr>
+                <w:rFonts w:ascii="Constantia" w:hAnsi="Constantia" w:cs="Aharoni"/>
+                <w:sz w:val="24"/>
+                <w:szCs w:val="24"/>
+              </w:rPr>
+            </w:pPr>
+            <w:r>
+              <w:rPr>
+                <w:rFonts w:ascii="Constantia" w:hAnsi="Constantia" w:cs="Aharoni"/>
+                <w:sz w:val="24"/>
+                <w:szCs w:val="24"/>
+              </w:rPr>
+              <w:t>3</w:t>
+            </w:r>
+          </w:p>
+        </w:tc>
+        <w:tc>
+          <w:tcPr>
+            <w:tcW w:w="1045" w:type="dxa"/>
+            <w:vAlign w:val="center"/>
+          </w:tcPr>
+          <w:p>
+            <w:pPr>
+              <w:jc w:val="center"/>
+              <w:rPr>
+                <w:rFonts w:ascii="Constantia" w:hAnsi="Constantia" w:cs="Aharoni"/>
+                <w:sz w:val="24"/>
+                <w:szCs w:val="24"/>
+              </w:rPr>
+            </w:pPr>
+            <w:r>
+              <w:rPr>
+                <w:rFonts w:ascii="Constantia" w:hAnsi="Constantia" w:cs="Aharoni"/>
+                <w:sz w:val="24"/>
+                <w:szCs w:val="24"/>
+              </w:rPr>
+              <w:t>4</w:t>
+            </w:r>
+          </w:p>
+        </w:tc>
+        <w:tc>
+          <w:tcPr>
+            <w:tcW w:w="1046" w:type="dxa"/>
+            <w:shd w:val="clear" w:color="auto" w:fill="F0F4FA"/>
+            <w:vAlign w:val="center"/>
+          </w:tcPr>
+          <w:p>
+            <w:pPr>
+              <w:jc w:val="center"/>
+              <w:rPr>
+                <w:rFonts w:ascii="Constantia" w:hAnsi="Constantia" w:cs="Aharoni"/>
+                <w:sz w:val="24"/>
+                <w:szCs w:val="24"/>
+              </w:rPr>
+            </w:pPr>
+            <w:r>
+              <w:rPr>
+                <w:rFonts w:ascii="Constantia" w:hAnsi="Constantia" w:cs="Aharoni"/>
+                <w:sz w:val="24"/>
+                <w:szCs w:val="24"/>
+              </w:rPr>
+              <w:t>5</w:t>
+            </w:r>
+          </w:p>
+        </w:tc>
+        <w:tc>
+          <w:tcPr>
+            <w:tcW w:w="1046" w:type="dxa"/>
+            <w:vAlign w:val="center"/>
+          </w:tcPr>
+          <w:p>
+            <w:pPr>
+              <w:jc w:val="center"/>
+              <w:rPr>
+                <w:rFonts w:ascii="Constantia" w:hAnsi="Constantia" w:cs="Aharoni"/>
+                <w:sz w:val="24"/>
+                <w:szCs w:val="24"/>
+              </w:rPr>
+            </w:pPr>
+            <w:r>
+              <w:rPr>
+                <w:rFonts w:ascii="Constantia" w:hAnsi="Constantia" w:cs="Aharoni"/>
+                <w:sz w:val="24"/>
+                <w:szCs w:val="24"/>
+              </w:rPr>
+              <w:t>6</w:t>
+            </w:r>
+          </w:p>
+        </w:tc>
+        <w:tc>
+          <w:tcPr>
+            <w:tcW w:w="1046" w:type="dxa"/>
+            <w:shd w:val="clear" w:color="auto" w:fill="F0F4FA"/>
+            <w:vAlign w:val="center"/>
+          </w:tcPr>
+          <w:p>
+            <w:pPr>
+              <w:jc w:val="center"/>
+              <w:rPr>
+                <w:rFonts w:ascii="Constantia" w:hAnsi="Constantia" w:cs="Aharoni"/>
+                <w:sz w:val="24"/>
+                <w:szCs w:val="24"/>
+              </w:rPr>
+            </w:pPr>
+            <w:r>
+              <w:rPr>
+                <w:rFonts w:ascii="Constantia" w:hAnsi="Constantia" w:cs="Aharoni"/>
+                <w:sz w:val="24"/>
+                <w:szCs w:val="24"/>
+              </w:rPr>
+              <w:t>7</w:t>
+            </w:r>
+          </w:p>
+        </w:tc>
+        <w:tc>
+          <w:tcPr>
+            <w:tcW w:w="1046" w:type="dxa"/>
+            <w:vAlign w:val="center"/>
+          </w:tcPr>
+          <w:p>
+            <w:pPr>
+              <w:jc w:val="center"/>
+              <w:rPr>
+                <w:rFonts w:ascii="Constantia" w:hAnsi="Constantia" w:cs="Aharoni"/>
+                <w:sz w:val="24"/>
+                <w:szCs w:val="24"/>
+              </w:rPr>
+            </w:pPr>
+            <w:r>
+              <w:rPr>
+                <w:rFonts w:ascii="Constantia" w:hAnsi="Constantia" w:cs="Aharoni"/>
+                <w:sz w:val="24"/>
+                <w:szCs w:val="24"/>
+              </w:rPr>
+              <w:t>8</w:t>
+            </w:r>
+          </w:p>
+        </w:tc>
+        <w:tc>
+          <w:tcPr>
+            <w:tcW w:w="1046" w:type="dxa"/>
+            <w:shd w:val="clear" w:color="auto" w:fill="F0F4FA"/>
+            <w:vAlign w:val="center"/>
+          </w:tcPr>
+          <w:p>
+            <w:pPr>
+              <w:jc w:val="center"/>
+              <w:rPr>
+                <w:rFonts w:ascii="Constantia" w:hAnsi="Constantia" w:cs="Aharoni"/>
+                <w:sz w:val="24"/>
+                <w:szCs w:val="24"/>
+              </w:rPr>
+            </w:pPr>
+            <w:r>
+              <w:rPr>
+                <w:rFonts w:ascii="Constantia" w:hAnsi="Constantia" w:cs="Aharoni"/>
+                <w:sz w:val="24"/>
+                <w:szCs w:val="24"/>
+              </w:rPr>
+              <w:t>9</w:t>
+            </w:r>
+          </w:p>
+        </w:tc>
+        <w:tc>
+          <w:tcPr>
+            <w:tcW w:w="1046" w:type="dxa"/>
+            <w:vAlign w:val="center"/>
+          </w:tcPr>
+          <w:p>
+            <w:pPr>
+              <w:jc w:val="center"/>
+              <w:rPr>
+                <w:rFonts w:ascii="Constantia" w:hAnsi="Constantia" w:cs="Aharoni"/>
+                <w:sz w:val="24"/>
+                <w:szCs w:val="24"/>
+              </w:rPr>
+            </w:pPr>
+            <w:r>
+              <w:rPr>
+                <w:rFonts w:ascii="Constantia" w:hAnsi="Constantia" w:cs="Aharoni"/>
+                <w:sz w:val="24"/>
+                <w:szCs w:val="24"/>
+              </w:rPr>
+              <w:t>10</w:t>
+            </w:r>
+          </w:p>
+        </w:tc>
+      </w:tr>
+      <w:tr>
+        <w:tc>
+          <w:tcPr>
+            <w:tcW w:w="1045" w:type="dxa"/>
+            <w:shd w:val="clear" w:color="auto" w:fill="F0F4FA"/>
+          </w:tcPr>
+          <w:p>
+            <w:pPr>
+              <w:rPr>
+                <w:rFonts w:ascii="Constantia" w:hAnsi="Constantia" w:cs="Aharoni"/>
+                <w:sz w:val="24"/>
+                <w:szCs w:val="24"/>
+              </w:rPr>
+            </w:pPr>
+          </w:p>
+        </w:tc>
+        <w:tc>
+          <w:tcPr>
+            <w:tcW w:w="1045" w:type="dxa"/>
+          </w:tcPr>
+          <w:p>
+            <w:pPr>
+              <w:rPr>
+                <w:rFonts w:ascii="Constantia" w:hAnsi="Constantia" w:cs="Aharoni"/>
+                <w:sz w:val="24"/>
+                <w:szCs w:val="24"/>
+              </w:rPr>
+            </w:pPr>
+          </w:p>
+        </w:tc>
+        <w:tc>
+          <w:tcPr>
+            <w:tcW w:w="1045" w:type="dxa"/>
+            <w:shd w:val="clear" w:color="auto" w:fill="F0F4FA"/>
+          </w:tcPr>
+          <w:p>
+            <w:pPr>
+              <w:rPr>
+                <w:rFonts w:ascii="Constantia" w:hAnsi="Constantia" w:cs="Aharoni"/>
+                <w:sz w:val="24"/>
+                <w:szCs w:val="24"/>
+              </w:rPr>
+            </w:pPr>
+          </w:p>
+        </w:tc>
+        <w:tc>
+          <w:tcPr>
+            <w:tcW w:w="1045" w:type="dxa"/>
+          </w:tcPr>
+          <w:p>
+            <w:pPr>
+              <w:rPr>
+                <w:rFonts w:ascii="Constantia" w:hAnsi="Constantia" w:cs="Aharoni"/>
+                <w:sz w:val="24"/>
+                <w:szCs w:val="24"/>
+              </w:rPr>
+            </w:pPr>
+          </w:p>
+        </w:tc>
+        <w:tc>
+          <w:tcPr>
+            <w:tcW w:w="1046" w:type="dxa"/>
+            <w:shd w:val="clear" w:color="auto" w:fill="F0F4FA"/>
+          </w:tcPr>
+          <w:p>
+            <w:pPr>
+              <w:rPr>
+                <w:rFonts w:ascii="Constantia" w:hAnsi="Constantia" w:cs="Aharoni"/>
+                <w:sz w:val="24"/>
+                <w:szCs w:val="24"/>
+              </w:rPr>
+            </w:pPr>
+          </w:p>
+        </w:tc>
+        <w:tc>
+          <w:tcPr>
+            <w:tcW w:w="1046" w:type="dxa"/>
+          </w:tcPr>
+          <w:p>
+            <w:pPr>
+              <w:rPr>
+                <w:rFonts w:ascii="Constantia" w:hAnsi="Constantia" w:cs="Aharoni"/>
+                <w:sz w:val="24"/>
+                <w:szCs w:val="24"/>
+              </w:rPr>
+            </w:pPr>
+          </w:p>
+        </w:tc>
+        <w:tc>
+          <w:tcPr>
+            <w:tcW w:w="1046" w:type="dxa"/>
+            <w:shd w:val="clear" w:color="auto" w:fill="F0F4FA"/>
+          </w:tcPr>
+          <w:p>
+            <w:pPr>
+              <w:rPr>
+                <w:rFonts w:ascii="Constantia" w:hAnsi="Constantia" w:cs="Aharoni"/>
+                <w:sz w:val="24"/>
+                <w:szCs w:val="24"/>
+              </w:rPr>
+            </w:pPr>
+          </w:p>
+        </w:tc>
+        <w:tc>
+          <w:tcPr>
+            <w:tcW w:w="1046" w:type="dxa"/>
+          </w:tcPr>
+          <w:p>
+            <w:pPr>
+              <w:rPr>
+                <w:rFonts w:ascii="Constantia" w:hAnsi="Constantia" w:cs="Aharoni"/>
+                <w:sz w:val="24"/>
+                <w:szCs w:val="24"/>
+              </w:rPr>
+            </w:pPr>
+          </w:p>
+        </w:tc>
+        <w:tc>
+          <w:tcPr>
+            <w:tcW w:w="1046" w:type="dxa"/>
+            <w:shd w:val="clear" w:color="auto" w:fill="F0F4FA"/>
+          </w:tcPr>
+          <w:p>
+            <w:pPr>
+              <w:rPr>
+                <w:rFonts w:ascii="Constantia" w:hAnsi="Constantia" w:cs="Aharoni"/>
+                <w:sz w:val="24"/>
+                <w:szCs w:val="24"/>
+              </w:rPr>
+            </w:pPr>
+          </w:p>
+        </w:tc>
+        <w:tc>
+          <w:tcPr>
+            <w:tcW w:w="1046" w:type="dxa"/>
+          </w:tcPr>
+          <w:p>
+            <w:pPr>
+              <w:rPr>
+                <w:rFonts w:ascii="Constantia" w:hAnsi="Constantia" w:cs="Aharoni"/>
+                <w:sz w:val="24"/>
+                <w:szCs w:val="24"/>
+              </w:rPr>
+            </w:pPr>
+          </w:p>
+        </w:tc>
+      </w:tr>
+      <w:tr>
+        <w:trPr>
+          <w:trHeight w:val="1247"/>
+        </w:trPr>
+        <w:tc>
+          <w:tcPr>
+            <w:tcW w:w="10456" w:type="dxa"/>
+            <w:gridSpan w:val="10"/>
+          </w:tcPr>
+          <w:p>
+            <w:pPr>
+              <w:rPr>
+                <w:rFonts w:ascii="Constantia" w:hAnsi="Constantia" w:cs="Aharoni"/>
+                <w:sz w:val="24"/>
+                <w:szCs w:val="24"/>
+              </w:rPr>
+            </w:pPr>
+            <w:r>
+              <w:rPr>
+                <w:rFonts w:ascii="Constantia" w:hAnsi="Constantia" w:cs="Aharoni"/>
+                <w:sz w:val="24"/>
+                <w:szCs w:val="24"/>
+              </w:rPr>
+              <w:t>Please provide details of any performance issues:</w:t>
+            </w:r>
+          </w:p>
+        </w:tc>
+      </w:tr>
+    </w:tbl>
+    <w:p>
+      <w:pPr>
+        <w:spacing w:after="0"/>
+        <w:rPr>
+          <w:rFonts w:ascii="Constantia" w:hAnsi="Constantia" w:cs="Aharoni"/>
+          <w:sz w:val="10"/>
+        </w:rPr>
+      </w:pPr>
+    </w:p>
+    <w:tbl>
+      <w:tblPr>
+        <w:tblStyle w:val="TableGrid"/>
+        <w:tblW w:w="0" w:type="auto"/>
+        <w:tblLook w:val="04A0" w:firstRow="1" w:lastRow="0" w:firstColumn="1" w:lastColumn="0" w:noHBand="0" w:noVBand="1"/>
+      </w:tblPr>
+      <w:tblGrid>
+        <w:gridCol w:w="1045"/>
+        <w:gridCol w:w="1045"/>
+        <w:gridCol w:w="1045"/>
+        <w:gridCol w:w="1045"/>
+        <w:gridCol w:w="1046"/>
+        <w:gridCol w:w="1046"/>
+        <w:gridCol w:w="1046"/>
+        <w:gridCol w:w="1046"/>
+        <w:gridCol w:w="1046"/>
+        <w:gridCol w:w="1046"/>
+      </w:tblGrid>
+      <w:tr>
+        <w:trPr>
+          <w:trHeight w:val="397"/>
+        </w:trPr>
+        <w:tc>
+          <w:tcPr>
+            <w:tcW w:w="10456" w:type="dxa"/>
+            <w:gridSpan w:val="10"/>
+            <w:shd w:val="clear" w:color="auto" w:fill="B4C6E7" w:themeFill="accent5" w:themeFillTint="66"/>
+            <w:vAlign w:val="center"/>
+          </w:tcPr>
+          <w:p>
+            <w:pPr>
+              <w:rPr>
+                <w:rFonts w:ascii="Constantia" w:hAnsi="Constantia" w:cs="Aharoni"/>
+                <w:sz w:val="26"/>
+                <w:szCs w:val="26"/>
+              </w:rPr>
+            </w:pPr>
+            <w:r>
+              <w:rPr>
+                <w:rFonts w:ascii="Constantia" w:hAnsi="Constantia" w:cs="Aharoni"/>
+                <w:sz w:val="26"/>
+                <w:szCs w:val="26"/>
+              </w:rPr>
+              <w:t>5</w:t>
+            </w:r>
+            <w:r>
+              <w:rPr>
+                <w:rFonts w:ascii="Constantia" w:hAnsi="Constantia" w:cs="Aharoni"/>
+                <w:sz w:val="26"/>
+                <w:szCs w:val="26"/>
+              </w:rPr>
+              <w:t>. How would you rate the flow of the program</w:t>
             </w:r>
             <w:r>
               <w:rPr>
@@ -2165,7 +2620,15 @@
                 <w:sz w:val="26"/>
                 <w:szCs w:val="26"/>
               </w:rPr>
-              <w:t>5. How would you rate the functionality? (i.e. does it do everything you’d like)</w:t>
+              <w:t>6</w:t>
+            </w:r>
+            <w:r>
+              <w:rPr>
+                <w:rFonts w:ascii="Constantia" w:hAnsi="Constantia" w:cs="Aharoni"/>
+                <w:sz w:val="26"/>
+                <w:szCs w:val="26"/>
+              </w:rPr>
+              <w:t>. How would you rate the functionality? (i.e. does it do everything you’d like)</w:t>
             </w:r>
           </w:p>
         </w:tc>
@@ -2672,7 +3135,7 @@
                 <w:sz w:val="26"/>
                 <w:szCs w:val="26"/>
               </w:rPr>
-              <w:t>6</w:t>
+              <w:t>7</w:t>
             </w:r>
             <w:r>
               <w:rPr>
@@ -2680,7 +3143,7 @@
                 <w:sz w:val="26"/>
                 <w:szCs w:val="26"/>
               </w:rPr>
-              <w:t xml:space="preserve">. </w:t>
+              <w:t xml:space="preserve">. How would you rate the </w:t>
             </w:r>
             <w:r>
               <w:rPr>
@@ -2688,462 +3151,23 @@
                 <w:sz w:val="26"/>
                 <w:szCs w:val="26"/>
               </w:rPr>
-              <w:t>How would you rate the Power Ups system? (i.e. the hints and skips)</w:t>
-            </w:r>
-          </w:p>
-        </w:tc>
-      </w:tr>
-      <w:tr>
-        <w:trPr>
-          <w:trHeight w:val="340"/>
-        </w:trPr>
-        <w:tc>
-          <w:tcPr>
-            <w:tcW w:w="1045" w:type="dxa"/>
-            <w:shd w:val="clear" w:color="auto" w:fill="F0F4FA"/>
-            <w:vAlign w:val="center"/>
-          </w:tcPr>
-          <w:p>
-            <w:pPr>
-              <w:jc w:val="center"/>
-              <w:rPr>
-                <w:rFonts w:ascii="Constantia" w:hAnsi="Constantia" w:cs="Aharoni"/>
-                <w:sz w:val="24"/>
-                <w:szCs w:val="24"/>
-              </w:rPr>
-            </w:pPr>
-            <w:r>
-              <w:rPr>
-                <w:rFonts w:ascii="Constantia" w:hAnsi="Constantia" w:cs="Aharoni"/>
-                <w:sz w:val="24"/>
-                <w:szCs w:val="24"/>
-              </w:rPr>
-              <w:t>1</w:t>
-            </w:r>
-          </w:p>
-        </w:tc>
-        <w:tc>
-          <w:tcPr>
-            <w:tcW w:w="1045" w:type="dxa"/>
-            <w:vAlign w:val="center"/>
-          </w:tcPr>
-          <w:p>
-            <w:pPr>
-              <w:jc w:val="center"/>
-              <w:rPr>
-                <w:rFonts w:ascii="Constantia" w:hAnsi="Constantia" w:cs="Aharoni"/>
-                <w:sz w:val="24"/>
-                <w:szCs w:val="24"/>
-              </w:rPr>
-            </w:pPr>
-            <w:r>
-              <w:rPr>
-                <w:rFonts w:ascii="Constantia" w:hAnsi="Constantia" w:cs="Aharoni"/>
-                <w:sz w:val="24"/>
-                <w:szCs w:val="24"/>
-              </w:rPr>
-              <w:t>2</w:t>
-            </w:r>
-          </w:p>
-        </w:tc>
-        <w:tc>
-          <w:tcPr>
-            <w:tcW w:w="1045" w:type="dxa"/>
-            <w:shd w:val="clear" w:color="auto" w:fill="F0F4FA"/>
-            <w:vAlign w:val="center"/>
-          </w:tcPr>
-          <w:p>
-            <w:pPr>
-              <w:jc w:val="center"/>
-              <w:rPr>
-                <w:rFonts w:ascii="Constantia" w:hAnsi="Constantia" w:cs="Aharoni"/>
-                <w:sz w:val="24"/>
-                <w:szCs w:val="24"/>
-              </w:rPr>
-            </w:pPr>
-            <w:r>
-              <w:rPr>
-                <w:rFonts w:ascii="Constantia" w:hAnsi="Constantia" w:cs="Aharoni"/>
-                <w:sz w:val="24"/>
-                <w:szCs w:val="24"/>
-              </w:rPr>
-              <w:t>3</w:t>
-            </w:r>
-          </w:p>
-        </w:tc>
-        <w:tc>
-          <w:tcPr>
-            <w:tcW w:w="1045" w:type="dxa"/>
-            <w:vAlign w:val="center"/>
-          </w:tcPr>
-          <w:p>
-            <w:pPr>
-              <w:jc w:val="center"/>
-              <w:rPr>
-                <w:rFonts w:ascii="Constantia" w:hAnsi="Constantia" w:cs="Aharoni"/>
-                <w:sz w:val="24"/>
-                <w:szCs w:val="24"/>
-              </w:rPr>
-            </w:pPr>
-            <w:r>
-              <w:rPr>
-                <w:rFonts w:ascii="Constantia" w:hAnsi="Constantia" w:cs="Aharoni"/>
-                <w:sz w:val="24"/>
-                <w:szCs w:val="24"/>
-              </w:rPr>
-              <w:t>4</w:t>
-            </w:r>
-          </w:p>
-        </w:tc>
-        <w:tc>
-          <w:tcPr>
-            <w:tcW w:w="1046" w:type="dxa"/>
-            <w:shd w:val="clear" w:color="auto" w:fill="F0F4FA"/>
-            <w:vAlign w:val="center"/>
-          </w:tcPr>
-          <w:p>
-            <w:pPr>
-              <w:jc w:val="center"/>
-              <w:rPr>
-                <w:rFonts w:ascii="Constantia" w:hAnsi="Constantia" w:cs="Aharoni"/>
-                <w:sz w:val="24"/>
-                <w:szCs w:val="24"/>
-              </w:rPr>
-            </w:pPr>
-            <w:r>
-              <w:rPr>
-                <w:rFonts w:ascii="Constantia" w:hAnsi="Constantia" w:cs="Aharoni"/>
-                <w:sz w:val="24"/>
-                <w:szCs w:val="24"/>
-              </w:rPr>
-              <w:t>5</w:t>
-            </w:r>
-          </w:p>
-        </w:tc>
-        <w:tc>
-          <w:tcPr>
-            <w:tcW w:w="1046" w:type="dxa"/>
-            <w:vAlign w:val="center"/>
-          </w:tcPr>
-          <w:p>
-            <w:pPr>
-              <w:jc w:val="center"/>
-              <w:rPr>
-                <w:rFonts w:ascii="Constantia" w:hAnsi="Constantia" w:cs="Aharoni"/>
-                <w:sz w:val="24"/>
-                <w:szCs w:val="24"/>
-              </w:rPr>
-            </w:pPr>
-            <w:r>
-              <w:rPr>
-                <w:rFonts w:ascii="Constantia" w:hAnsi="Constantia" w:cs="Aharoni"/>
-                <w:sz w:val="24"/>
-                <w:szCs w:val="24"/>
-              </w:rPr>
-              <w:t>6</w:t>
-            </w:r>
-          </w:p>
-        </w:tc>
-        <w:tc>
-          <w:tcPr>
-            <w:tcW w:w="1046" w:type="dxa"/>
-            <w:shd w:val="clear" w:color="auto" w:fill="F0F4FA"/>
-            <w:vAlign w:val="center"/>
-          </w:tcPr>
-          <w:p>
-            <w:pPr>
-              <w:jc w:val="center"/>
-              <w:rPr>
-                <w:rFonts w:ascii="Constantia" w:hAnsi="Constantia" w:cs="Aharoni"/>
-                <w:sz w:val="24"/>
-                <w:szCs w:val="24"/>
-              </w:rPr>
-            </w:pPr>
-            <w:r>
-              <w:rPr>
-                <w:rFonts w:ascii="Constantia" w:hAnsi="Constantia" w:cs="Aharoni"/>
-                <w:sz w:val="24"/>
-                <w:szCs w:val="24"/>
-              </w:rPr>
-              <w:t>7</w:t>
-            </w:r>
-          </w:p>
-        </w:tc>
-        <w:tc>
-          <w:tcPr>
-            <w:tcW w:w="1046" w:type="dxa"/>
-            <w:vAlign w:val="center"/>
-          </w:tcPr>
-          <w:p>
-            <w:pPr>
-              <w:jc w:val="center"/>
-              <w:rPr>
-                <w:rFonts w:ascii="Constantia" w:hAnsi="Constantia" w:cs="Aharoni"/>
-                <w:sz w:val="24"/>
-                <w:szCs w:val="24"/>
-              </w:rPr>
-            </w:pPr>
-            <w:r>
-              <w:rPr>
-                <w:rFonts w:ascii="Constantia" w:hAnsi="Constantia" w:cs="Aharoni"/>
-                <w:sz w:val="24"/>
-                <w:szCs w:val="24"/>
-              </w:rPr>
-              <w:t>8</w:t>
-            </w:r>
-          </w:p>
-        </w:tc>
-        <w:tc>
-          <w:tcPr>
-            <w:tcW w:w="1046" w:type="dxa"/>
-            <w:shd w:val="clear" w:color="auto" w:fill="F0F4FA"/>
-            <w:vAlign w:val="center"/>
-          </w:tcPr>
-          <w:p>
-            <w:pPr>
-              <w:jc w:val="center"/>
-              <w:rPr>
-                <w:rFonts w:ascii="Constantia" w:hAnsi="Constantia" w:cs="Aharoni"/>
-                <w:sz w:val="24"/>
-                <w:szCs w:val="24"/>
-              </w:rPr>
-            </w:pPr>
-            <w:r>
-              <w:rPr>
-                <w:rFonts w:ascii="Constantia" w:hAnsi="Constantia" w:cs="Aharoni"/>
-                <w:sz w:val="24"/>
-                <w:szCs w:val="24"/>
-              </w:rPr>
-              <w:t>9</w:t>
-            </w:r>
-          </w:p>
-        </w:tc>
-        <w:tc>
-          <w:tcPr>
-            <w:tcW w:w="1046" w:type="dxa"/>
-            <w:vAlign w:val="center"/>
-          </w:tcPr>
-          <w:p>
-            <w:pPr>
-              <w:jc w:val="center"/>
-              <w:rPr>
-                <w:rFonts w:ascii="Constantia" w:hAnsi="Constantia" w:cs="Aharoni"/>
-                <w:sz w:val="24"/>
-                <w:szCs w:val="24"/>
-              </w:rPr>
-            </w:pPr>
-            <w:r>
-              <w:rPr>
-                <w:rFonts w:ascii="Constantia" w:hAnsi="Constantia" w:cs="Aharoni"/>
-                <w:sz w:val="24"/>
-                <w:szCs w:val="24"/>
-              </w:rPr>
-              <w:t>10</w:t>
-            </w:r>
-          </w:p>
-        </w:tc>
-      </w:tr>
-      <w:tr>
-        <w:tc>
-          <w:tcPr>
-            <w:tcW w:w="1045" w:type="dxa"/>
-            <w:shd w:val="clear" w:color="auto" w:fill="F0F4FA"/>
-          </w:tcPr>
-          <w:p>
-            <w:pPr>
-              <w:rPr>
-                <w:rFonts w:ascii="Constantia" w:hAnsi="Constantia" w:cs="Aharoni"/>
-                <w:sz w:val="24"/>
-                <w:szCs w:val="24"/>
-              </w:rPr>
-            </w:pPr>
-          </w:p>
-        </w:tc>
-        <w:tc>
-          <w:tcPr>
-            <w:tcW w:w="1045" w:type="dxa"/>
-          </w:tcPr>
-          <w:p>
-            <w:pPr>
-              <w:rPr>
-                <w:rFonts w:ascii="Constantia" w:hAnsi="Constantia" w:cs="Aharoni"/>
-                <w:sz w:val="24"/>
-                <w:szCs w:val="24"/>
-              </w:rPr>
-            </w:pPr>
-          </w:p>
-        </w:tc>
-        <w:tc>
-          <w:tcPr>
-            <w:tcW w:w="1045" w:type="dxa"/>
-            <w:shd w:val="clear" w:color="auto" w:fill="F0F4FA"/>
-          </w:tcPr>
-          <w:p>
-            <w:pPr>
-              <w:rPr>
-                <w:rFonts w:ascii="Constantia" w:hAnsi="Constantia" w:cs="Aharoni"/>
-                <w:sz w:val="24"/>
-                <w:szCs w:val="24"/>
-              </w:rPr>
-            </w:pPr>
-          </w:p>
-        </w:tc>
-        <w:tc>
-          <w:tcPr>
-            <w:tcW w:w="1045" w:type="dxa"/>
-          </w:tcPr>
-          <w:p>
-            <w:pPr>
-              <w:rPr>
-                <w:rFonts w:ascii="Constantia" w:hAnsi="Constantia" w:cs="Aharoni"/>
-                <w:sz w:val="24"/>
-                <w:szCs w:val="24"/>
-              </w:rPr>
-            </w:pPr>
-          </w:p>
-        </w:tc>
-        <w:tc>
-          <w:tcPr>
-            <w:tcW w:w="1046" w:type="dxa"/>
-            <w:shd w:val="clear" w:color="auto" w:fill="F0F4FA"/>
-          </w:tcPr>
-          <w:p>
-            <w:pPr>
-              <w:rPr>
-                <w:rFonts w:ascii="Constantia" w:hAnsi="Constantia" w:cs="Aharoni"/>
-                <w:sz w:val="24"/>
-                <w:szCs w:val="24"/>
-              </w:rPr>
-            </w:pPr>
-          </w:p>
-        </w:tc>
-        <w:tc>
-          <w:tcPr>
-            <w:tcW w:w="1046" w:type="dxa"/>
-          </w:tcPr>
-          <w:p>
-            <w:pPr>
-              <w:rPr>
-                <w:rFonts w:ascii="Constantia" w:hAnsi="Constantia" w:cs="Aharoni"/>
-                <w:sz w:val="24"/>
-                <w:szCs w:val="24"/>
-              </w:rPr>
-            </w:pPr>
-          </w:p>
-        </w:tc>
-        <w:tc>
-          <w:tcPr>
-            <w:tcW w:w="1046" w:type="dxa"/>
-            <w:shd w:val="clear" w:color="auto" w:fill="F0F4FA"/>
-          </w:tcPr>
-          <w:p>
-            <w:pPr>
-              <w:rPr>
-                <w:rFonts w:ascii="Constantia" w:hAnsi="Constantia" w:cs="Aharoni"/>
-                <w:sz w:val="24"/>
-                <w:szCs w:val="24"/>
-              </w:rPr>
-            </w:pPr>
-          </w:p>
-        </w:tc>
-        <w:tc>
-          <w:tcPr>
-            <w:tcW w:w="1046" w:type="dxa"/>
-          </w:tcPr>
-          <w:p>
-            <w:pPr>
-              <w:rPr>
-                <w:rFonts w:ascii="Constantia" w:hAnsi="Constantia" w:cs="Aharoni"/>
-                <w:sz w:val="24"/>
-                <w:szCs w:val="24"/>
-              </w:rPr>
-            </w:pPr>
-          </w:p>
-        </w:tc>
-        <w:tc>
-          <w:tcPr>
-            <w:tcW w:w="1046" w:type="dxa"/>
-            <w:shd w:val="clear" w:color="auto" w:fill="F0F4FA"/>
-          </w:tcPr>
-          <w:p>
-            <w:pPr>
-              <w:rPr>
-                <w:rFonts w:ascii="Constantia" w:hAnsi="Constantia" w:cs="Aharoni"/>
-                <w:sz w:val="24"/>
-                <w:szCs w:val="24"/>
-              </w:rPr>
-            </w:pPr>
-          </w:p>
-        </w:tc>
-        <w:tc>
-          <w:tcPr>
-            <w:tcW w:w="1046" w:type="dxa"/>
-          </w:tcPr>
-          <w:p>
-            <w:pPr>
-              <w:rPr>
-                <w:rFonts w:ascii="Constantia" w:hAnsi="Constantia" w:cs="Aharoni"/>
-                <w:sz w:val="24"/>
-                <w:szCs w:val="24"/>
-              </w:rPr>
-            </w:pPr>
-          </w:p>
-        </w:tc>
-      </w:tr>
-    </w:tbl>
-    <w:p>
-      <w:pPr>
-        <w:spacing w:after="0"/>
-        <w:rPr>
-          <w:rFonts w:ascii="Calisto MT" w:hAnsi="Calisto MT" w:cs="Aharoni"/>
-          <w:sz w:val="10"/>
-        </w:rPr>
-      </w:pPr>
-    </w:p>
-    <w:tbl>
-      <w:tblPr>
-        <w:tblStyle w:val="TableGrid"/>
-        <w:tblW w:w="0" w:type="auto"/>
-        <w:tblLook w:val="04A0" w:firstRow="1" w:lastRow="0" w:firstColumn="1" w:lastColumn="0" w:noHBand="0" w:noVBand="1"/>
-      </w:tblPr>
-      <w:tblGrid>
-        <w:gridCol w:w="1045"/>
-        <w:gridCol w:w="1045"/>
-        <w:gridCol w:w="1045"/>
-        <w:gridCol w:w="1045"/>
-        <w:gridCol w:w="1046"/>
-        <w:gridCol w:w="1046"/>
-        <w:gridCol w:w="1046"/>
-        <w:gridCol w:w="1046"/>
-        <w:gridCol w:w="1046"/>
-        <w:gridCol w:w="1046"/>
-      </w:tblGrid>
-      <w:tr>
-        <w:trPr>
-          <w:trHeight w:val="397"/>
-        </w:trPr>
-        <w:tc>
-          <w:tcPr>
-            <w:tcW w:w="10456" w:type="dxa"/>
-            <w:gridSpan w:val="10"/>
-            <w:shd w:val="clear" w:color="auto" w:fill="B4C6E7" w:themeFill="accent5" w:themeFillTint="66"/>
-            <w:vAlign w:val="center"/>
-          </w:tcPr>
-          <w:p>
-            <w:pPr>
+              <w:t xml:space="preserve">points system? (i.e. earning and </w:t>
+            </w:r>
+            <w:r>
               <w:rPr>
                 <w:rFonts w:ascii="Constantia" w:hAnsi="Constantia" w:cs="Aharoni"/>
                 <w:sz w:val="26"/>
                 <w:szCs w:val="26"/>
               </w:rPr>
-            </w:pPr>
+              <w:t>using</w:t>
+            </w:r>
             <w:r>
               <w:rPr>
                 <w:rFonts w:ascii="Constantia" w:hAnsi="Constantia" w:cs="Aharoni"/>
                 <w:sz w:val="26"/>
                 <w:szCs w:val="26"/>
               </w:rPr>
-              <w:t>7</w:t>
+              <w:t xml:space="preserve"> points</w:t>
             </w:r>
             <w:r>
               <w:rPr>
@@ -3151,23 +3175,7 @@
                 <w:sz w:val="26"/>
                 <w:szCs w:val="26"/>
               </w:rPr>
-              <w:t xml:space="preserve">. How would you rate the </w:t>
-            </w:r>
-            <w:r>
-              <w:rPr>
-                <w:rFonts w:ascii="Constantia" w:hAnsi="Constantia" w:cs="Aharoni"/>
-                <w:sz w:val="26"/>
-                <w:szCs w:val="26"/>
-              </w:rPr>
-              <w:t>points system? (i.e. earning and buying points</w:t>
-            </w:r>
-            <w:r>
-              <w:rPr>
-                <w:rFonts w:ascii="Constantia" w:hAnsi="Constantia" w:cs="Aharoni"/>
-                <w:sz w:val="26"/>
-                <w:szCs w:val="26"/>
-              </w:rPr>
-              <w:t xml:space="preserve"> </w:t>
+              <w:t>)</w:t>
             </w:r>
           </w:p>
         </w:tc>
@@ -3703,7 +3711,7 @@
                 <w:sz w:val="26"/>
                 <w:szCs w:val="26"/>
               </w:rPr>
-              <w:t xml:space="preserve">. </w:t>
+              <w:t xml:space="preserve">. How would you rate the </w:t>
             </w:r>
             <w:r>
               <w:rPr>
@@ -3711,7 +3719,7 @@
                 <w:sz w:val="26"/>
                 <w:szCs w:val="26"/>
               </w:rPr>
-              <w:t>How likely are you to recommend this game to other people?</w:t>
+              <w:t>power ups system? (i.e. buying, using hints and skips)</w:t>
             </w:r>
           </w:p>
         </w:tc>
@@ -4113,7 +4121,52 @@
           </w:p>
         </w:tc>
       </w:tr>
+      <w:tr>
+        <w:trPr>
+          <w:trHeight w:val="1247"/>
+        </w:trPr>
+        <w:tc>
+          <w:tcPr>
+            <w:tcW w:w="10456" w:type="dxa"/>
+            <w:gridSpan w:val="10"/>
+          </w:tcPr>
+          <w:p>
+            <w:pPr>
+              <w:rPr>
+                <w:rFonts w:ascii="Constantia" w:hAnsi="Constantia" w:cs="Aharoni"/>
+                <w:sz w:val="24"/>
+                <w:szCs w:val="24"/>
+              </w:rPr>
+            </w:pPr>
+            <w:r>
+              <w:rPr>
+                <w:rFonts w:ascii="Constantia" w:hAnsi="Constantia" w:cs="Aharoni"/>
+                <w:sz w:val="24"/>
+                <w:szCs w:val="24"/>
+              </w:rPr>
+              <w:t>Please provide details of your experience</w:t>
+            </w:r>
+            <w:r>
+              <w:rPr>
+                <w:rFonts w:ascii="Constantia" w:hAnsi="Constantia" w:cs="Aharoni"/>
+                <w:sz w:val="24"/>
+                <w:szCs w:val="24"/>
+              </w:rPr>
+              <w:t>:</w:t>
+            </w:r>
+          </w:p>
+        </w:tc>
+      </w:tr>
     </w:tbl>
+    <w:p>
+      <w:pPr>
+        <w:spacing w:after="0"/>
+        <w:rPr>
+          <w:rFonts w:ascii="Calisto MT" w:hAnsi="Calisto MT" w:cs="Aharoni"/>
+          <w:sz w:val="10"/>
+        </w:rPr>
+      </w:pPr>
+    </w:p>
     <w:p>
       <w:pPr>
         <w:spacing w:after="0"/>
@@ -4176,8 +4229,40 @@
               </w:rPr>
               <w:t xml:space="preserve">. </w:t>
             </w:r>
-            <w:bookmarkStart w:id="0" w:name="_GoBack"/>
-            <w:bookmarkEnd w:id="0"/>
+            <w:r>
+              <w:rPr>
+                <w:rFonts w:ascii="Constantia" w:hAnsi="Constantia" w:cs="Aharoni"/>
+                <w:sz w:val="26"/>
+                <w:szCs w:val="26"/>
+              </w:rPr>
+              <w:t>How would</w:t>
+            </w:r>
+            <w:r>
+              <w:rPr>
+                <w:rFonts w:ascii="Constantia" w:hAnsi="Constantia" w:cs="Aharoni"/>
+                <w:sz w:val="26"/>
+                <w:szCs w:val="26"/>
+              </w:rPr>
+              <w:t xml:space="preserve"> you rate the quiz? (</w:t>
+            </w:r>
+            <w:proofErr w:type="gramStart"/>
+            <w:r>
+              <w:rPr>
+                <w:rFonts w:ascii="Constantia" w:hAnsi="Constantia" w:cs="Aharoni"/>
+                <w:sz w:val="26"/>
+                <w:szCs w:val="26"/>
+              </w:rPr>
+              <w:t>i.e</w:t>
+            </w:r>
+            <w:proofErr w:type="gramEnd"/>
+            <w:r>
+              <w:rPr>
+                <w:rFonts w:ascii="Constantia" w:hAnsi="Constantia" w:cs="Aharoni"/>
+                <w:sz w:val="26"/>
+                <w:szCs w:val="26"/>
+              </w:rPr>
+              <w:t>. how interesting it was, the functionality, flow etc.)</w:t>
+            </w:r>
           </w:p>
         </w:tc>
       </w:tr>
@@ -4188,6 +4273,7 @@
         <w:tc>
           <w:tcPr>
             <w:tcW w:w="1045" w:type="dxa"/>
+            <w:shd w:val="clear" w:color="auto" w:fill="F0F4FA"/>
             <w:vAlign w:val="center"/>
           </w:tcPr>
           <w:p>
@@ -4236,6 +4322,7 @@
         <w:tc>
           <w:tcPr>
             <w:tcW w:w="1045" w:type="dxa"/>
+            <w:shd w:val="clear" w:color="auto" w:fill="F0F4FA"/>
             <w:vAlign w:val="center"/>
           </w:tcPr>
           <w:p>
@@ -4284,6 +4371,7 @@
         <w:tc>
           <w:tcPr>
             <w:tcW w:w="1046" w:type="dxa"/>
+            <w:shd w:val="clear" w:color="auto" w:fill="F0F4FA"/>
             <w:vAlign w:val="center"/>
           </w:tcPr>
           <w:p>
@@ -4332,6 +4420,7 @@
         <w:tc>
           <w:tcPr>
             <w:tcW w:w="1046" w:type="dxa"/>
+            <w:shd w:val="clear" w:color="auto" w:fill="F0F4FA"/>
             <w:vAlign w:val="center"/>
           </w:tcPr>
           <w:p>
@@ -4380,6 +4469,7 @@
         <w:tc>
           <w:tcPr>
             <w:tcW w:w="1046" w:type="dxa"/>
+            <w:shd w:val="clear" w:color="auto" w:fill="F0F4FA"/>
             <w:vAlign w:val="center"/>
           </w:tcPr>
           <w:p>
@@ -4430,118 +4520,123 @@
         <w:tc>
           <w:tcPr>
             <w:tcW w:w="1045" w:type="dxa"/>
-          </w:tcPr>
-          <w:p>
-            <w:pPr>
-              <w:rPr>
-                <w:rFonts w:ascii="Constantia" w:hAnsi="Constantia" w:cs="Aharoni"/>
-                <w:sz w:val="24"/>
-                <w:szCs w:val="24"/>
-              </w:rPr>
-            </w:pPr>
-          </w:p>
-        </w:tc>
-        <w:tc>
-          <w:tcPr>
-            <w:tcW w:w="1045" w:type="dxa"/>
-          </w:tcPr>
-          <w:p>
-            <w:pPr>
-              <w:rPr>
-                <w:rFonts w:ascii="Constantia" w:hAnsi="Constantia" w:cs="Aharoni"/>
-                <w:sz w:val="24"/>
-                <w:szCs w:val="24"/>
-              </w:rPr>
-            </w:pPr>
-          </w:p>
-        </w:tc>
-        <w:tc>
-          <w:tcPr>
-            <w:tcW w:w="1045" w:type="dxa"/>
-          </w:tcPr>
-          <w:p>
-            <w:pPr>
-              <w:rPr>
-                <w:rFonts w:ascii="Constantia" w:hAnsi="Constantia" w:cs="Aharoni"/>
-                <w:sz w:val="24"/>
-                <w:szCs w:val="24"/>
-              </w:rPr>
-            </w:pPr>
-          </w:p>
-        </w:tc>
-        <w:tc>
-          <w:tcPr>
-            <w:tcW w:w="1045" w:type="dxa"/>
-          </w:tcPr>
-          <w:p>
-            <w:pPr>
-              <w:rPr>
-                <w:rFonts w:ascii="Constantia" w:hAnsi="Constantia" w:cs="Aharoni"/>
-                <w:sz w:val="24"/>
-                <w:szCs w:val="24"/>
-              </w:rPr>
-            </w:pPr>
-          </w:p>
-        </w:tc>
-        <w:tc>
-          <w:tcPr>
-            <w:tcW w:w="1046" w:type="dxa"/>
-          </w:tcPr>
-          <w:p>
-            <w:pPr>
-              <w:rPr>
-                <w:rFonts w:ascii="Constantia" w:hAnsi="Constantia" w:cs="Aharoni"/>
-                <w:sz w:val="24"/>
-                <w:szCs w:val="24"/>
-              </w:rPr>
-            </w:pPr>
-          </w:p>
-        </w:tc>
-        <w:tc>
-          <w:tcPr>
-            <w:tcW w:w="1046" w:type="dxa"/>
-          </w:tcPr>
-          <w:p>
-            <w:pPr>
-              <w:rPr>
-                <w:rFonts w:ascii="Constantia" w:hAnsi="Constantia" w:cs="Aharoni"/>
-                <w:sz w:val="24"/>
-                <w:szCs w:val="24"/>
-              </w:rPr>
-            </w:pPr>
-          </w:p>
-        </w:tc>
-        <w:tc>
-          <w:tcPr>
-            <w:tcW w:w="1046" w:type="dxa"/>
-          </w:tcPr>
-          <w:p>
-            <w:pPr>
-              <w:rPr>
-                <w:rFonts w:ascii="Constantia" w:hAnsi="Constantia" w:cs="Aharoni"/>
-                <w:sz w:val="24"/>
-                <w:szCs w:val="24"/>
-              </w:rPr>
-            </w:pPr>
-          </w:p>
-        </w:tc>
-        <w:tc>
-          <w:tcPr>
-            <w:tcW w:w="1046" w:type="dxa"/>
-          </w:tcPr>
-          <w:p>
-            <w:pPr>
-              <w:rPr>
-                <w:rFonts w:ascii="Constantia" w:hAnsi="Constantia" w:cs="Aharoni"/>
-                <w:sz w:val="24"/>
-                <w:szCs w:val="24"/>
-              </w:rPr>
-            </w:pPr>
-          </w:p>
-        </w:tc>
-        <w:tc>
-          <w:tcPr>
-            <w:tcW w:w="1046" w:type="dxa"/>
+            <w:shd w:val="clear" w:color="auto" w:fill="F0F4FA"/>
+          </w:tcPr>
+          <w:p>
+            <w:pPr>
+              <w:rPr>
+                <w:rFonts w:ascii="Constantia" w:hAnsi="Constantia" w:cs="Aharoni"/>
+                <w:sz w:val="24"/>
+                <w:szCs w:val="24"/>
+              </w:rPr>
+            </w:pPr>
+          </w:p>
+        </w:tc>
+        <w:tc>
+          <w:tcPr>
+            <w:tcW w:w="1045" w:type="dxa"/>
+          </w:tcPr>
+          <w:p>
+            <w:pPr>
+              <w:rPr>
+                <w:rFonts w:ascii="Constantia" w:hAnsi="Constantia" w:cs="Aharoni"/>
+                <w:sz w:val="24"/>
+                <w:szCs w:val="24"/>
+              </w:rPr>
+            </w:pPr>
+          </w:p>
+        </w:tc>
+        <w:tc>
+          <w:tcPr>
+            <w:tcW w:w="1045" w:type="dxa"/>
+            <w:shd w:val="clear" w:color="auto" w:fill="F0F4FA"/>
+          </w:tcPr>
+          <w:p>
+            <w:pPr>
+              <w:rPr>
+                <w:rFonts w:ascii="Constantia" w:hAnsi="Constantia" w:cs="Aharoni"/>
+                <w:sz w:val="24"/>
+                <w:szCs w:val="24"/>
+              </w:rPr>
+            </w:pPr>
+          </w:p>
+        </w:tc>
+        <w:tc>
+          <w:tcPr>
+            <w:tcW w:w="1045" w:type="dxa"/>
+          </w:tcPr>
+          <w:p>
+            <w:pPr>
+              <w:rPr>
+                <w:rFonts w:ascii="Constantia" w:hAnsi="Constantia" w:cs="Aharoni"/>
+                <w:sz w:val="24"/>
+                <w:szCs w:val="24"/>
+              </w:rPr>
+            </w:pPr>
+          </w:p>
+        </w:tc>
+        <w:tc>
+          <w:tcPr>
+            <w:tcW w:w="1046" w:type="dxa"/>
+            <w:shd w:val="clear" w:color="auto" w:fill="F0F4FA"/>
+          </w:tcPr>
+          <w:p>
+            <w:pPr>
+              <w:rPr>
+                <w:rFonts w:ascii="Constantia" w:hAnsi="Constantia" w:cs="Aharoni"/>
+                <w:sz w:val="24"/>
+                <w:szCs w:val="24"/>
+              </w:rPr>
+            </w:pPr>
+          </w:p>
+        </w:tc>
+        <w:tc>
+          <w:tcPr>
+            <w:tcW w:w="1046" w:type="dxa"/>
+          </w:tcPr>
+          <w:p>
+            <w:pPr>
+              <w:rPr>
+                <w:rFonts w:ascii="Constantia" w:hAnsi="Constantia" w:cs="Aharoni"/>
+                <w:sz w:val="24"/>
+                <w:szCs w:val="24"/>
+              </w:rPr>
+            </w:pPr>
+          </w:p>
+        </w:tc>
+        <w:tc>
+          <w:tcPr>
+            <w:tcW w:w="1046" w:type="dxa"/>
+            <w:shd w:val="clear" w:color="auto" w:fill="F0F4FA"/>
+          </w:tcPr>
+          <w:p>
+            <w:pPr>
+              <w:rPr>
+                <w:rFonts w:ascii="Constantia" w:hAnsi="Constantia" w:cs="Aharoni"/>
+                <w:sz w:val="24"/>
+                <w:szCs w:val="24"/>
+              </w:rPr>
+            </w:pPr>
+          </w:p>
+        </w:tc>
+        <w:tc>
+          <w:tcPr>
+            <w:tcW w:w="1046" w:type="dxa"/>
+          </w:tcPr>
+          <w:p>
+            <w:pPr>
+              <w:rPr>
+                <w:rFonts w:ascii="Constantia" w:hAnsi="Constantia" w:cs="Aharoni"/>
+                <w:sz w:val="24"/>
+                <w:szCs w:val="24"/>
+              </w:rPr>
+            </w:pPr>
+          </w:p>
+        </w:tc>
+        <w:tc>
+          <w:tcPr>
+            <w:tcW w:w="1046" w:type="dxa"/>
+            <w:shd w:val="clear" w:color="auto" w:fill="F0F4FA"/>
           </w:tcPr>
           <w:p>
             <w:pPr>
@@ -4614,6 +4709,253 @@
         </w:rPr>
       </w:pPr>
     </w:p>
+    <w:tbl>
+      <w:tblPr>
+        <w:tblStyle w:val="TableGrid"/>
+        <w:tblW w:w="5000" w:type="pct"/>
+        <w:tblLook w:val="04A0" w:firstRow="1" w:lastRow="0" w:firstColumn="1" w:lastColumn="0" w:noHBand="0" w:noVBand="1"/>
+      </w:tblPr>
+      <w:tblGrid>
+        <w:gridCol w:w="2092"/>
+        <w:gridCol w:w="2091"/>
+        <w:gridCol w:w="2091"/>
+        <w:gridCol w:w="2091"/>
+        <w:gridCol w:w="2091"/>
+      </w:tblGrid>
+      <w:tr>
+        <w:trPr>
+          <w:trHeight w:val="397"/>
+        </w:trPr>
+        <w:tc>
+          <w:tcPr>
+            <w:tcW w:w="5000" w:type="pct"/>
+            <w:gridSpan w:val="5"/>
+            <w:shd w:val="clear" w:color="auto" w:fill="B4C6E7" w:themeFill="accent5" w:themeFillTint="66"/>
+            <w:vAlign w:val="center"/>
+          </w:tcPr>
+          <w:p>
+            <w:pPr>
+              <w:rPr>
+                <w:rFonts w:ascii="Constantia" w:hAnsi="Constantia" w:cs="Aharoni"/>
+                <w:sz w:val="26"/>
+                <w:szCs w:val="26"/>
+              </w:rPr>
+            </w:pPr>
+            <w:r>
+              <w:rPr>
+                <w:rFonts w:ascii="Constantia" w:hAnsi="Constantia" w:cs="Aharoni"/>
+                <w:sz w:val="26"/>
+                <w:szCs w:val="26"/>
+              </w:rPr>
+              <w:t>10. Which OS does your phone use?</w:t>
+            </w:r>
+          </w:p>
+        </w:tc>
+      </w:tr>
+      <w:tr>
+        <w:trPr>
+          <w:trHeight w:val="340"/>
+        </w:trPr>
+        <w:tc>
+          <w:tcPr>
+            <w:tcW w:w="1000" w:type="pct"/>
+            <w:shd w:val="clear" w:color="auto" w:fill="F0F4FA"/>
+            <w:vAlign w:val="center"/>
+          </w:tcPr>
+          <w:p>
+            <w:pPr>
+              <w:jc w:val="center"/>
+              <w:rPr>
+                <w:rFonts w:ascii="Constantia" w:hAnsi="Constantia" w:cs="Aharoni"/>
+                <w:sz w:val="24"/>
+                <w:szCs w:val="24"/>
+              </w:rPr>
+            </w:pPr>
+            <w:r>
+              <w:rPr>
+                <w:rFonts w:ascii="Constantia" w:hAnsi="Constantia" w:cs="Aharoni"/>
+                <w:sz w:val="24"/>
+                <w:szCs w:val="24"/>
+              </w:rPr>
+              <w:t>Android</w:t>
+            </w:r>
+          </w:p>
+        </w:tc>
+        <w:tc>
+          <w:tcPr>
+            <w:tcW w:w="1000" w:type="pct"/>
+            <w:vAlign w:val="center"/>
+          </w:tcPr>
+          <w:p>
+            <w:pPr>
+              <w:jc w:val="center"/>
+              <w:rPr>
+                <w:rFonts w:ascii="Constantia" w:hAnsi="Constantia" w:cs="Aharoni"/>
+                <w:sz w:val="24"/>
+                <w:szCs w:val="24"/>
+              </w:rPr>
+            </w:pPr>
+            <w:r>
+              <w:rPr>
+                <w:rFonts w:ascii="Constantia" w:hAnsi="Constantia" w:cs="Aharoni"/>
+                <w:sz w:val="24"/>
+                <w:szCs w:val="24"/>
+              </w:rPr>
+              <w:t>iOS</w:t>
+            </w:r>
+          </w:p>
+        </w:tc>
+        <w:tc>
+          <w:tcPr>
+            <w:tcW w:w="1000" w:type="pct"/>
+            <w:shd w:val="clear" w:color="auto" w:fill="F0F4FA"/>
+            <w:vAlign w:val="center"/>
+          </w:tcPr>
+          <w:p>
+            <w:pPr>
+              <w:jc w:val="center"/>
+              <w:rPr>
+                <w:rFonts w:ascii="Constantia" w:hAnsi="Constantia" w:cs="Aharoni"/>
+                <w:sz w:val="24"/>
+                <w:szCs w:val="24"/>
+              </w:rPr>
+            </w:pPr>
+            <w:r>
+              <w:rPr>
+                <w:rFonts w:ascii="Constantia" w:hAnsi="Constantia" w:cs="Aharoni"/>
+                <w:sz w:val="24"/>
+                <w:szCs w:val="24"/>
+              </w:rPr>
+              <w:t>Windows</w:t>
+            </w:r>
+          </w:p>
+        </w:tc>
+        <w:tc>
+          <w:tcPr>
+            <w:tcW w:w="1000" w:type="pct"/>
+            <w:vAlign w:val="center"/>
+          </w:tcPr>
+          <w:p>
+            <w:pPr>
+              <w:jc w:val="center"/>
+              <w:rPr>
+                <w:rFonts w:ascii="Constantia" w:hAnsi="Constantia" w:cs="Aharoni"/>
+                <w:sz w:val="24"/>
+                <w:szCs w:val="24"/>
+              </w:rPr>
+            </w:pPr>
+            <w:r>
+              <w:rPr>
+                <w:rFonts w:ascii="Constantia" w:hAnsi="Constantia" w:cs="Aharoni"/>
+                <w:sz w:val="24"/>
+                <w:szCs w:val="24"/>
+              </w:rPr>
+              <w:t>Other</w:t>
+            </w:r>
+          </w:p>
+        </w:tc>
+        <w:tc>
+          <w:tcPr>
+            <w:tcW w:w="1000" w:type="pct"/>
+            <w:shd w:val="clear" w:color="auto" w:fill="F0F4FA"/>
+            <w:vAlign w:val="center"/>
+          </w:tcPr>
+          <w:p>
+            <w:pPr>
+              <w:jc w:val="center"/>
+              <w:rPr>
+                <w:rFonts w:ascii="Constantia" w:hAnsi="Constantia" w:cs="Aharoni"/>
+                <w:sz w:val="24"/>
+                <w:szCs w:val="24"/>
+              </w:rPr>
+            </w:pPr>
+            <w:r>
+              <w:rPr>
+                <w:rFonts w:ascii="Constantia" w:hAnsi="Constantia" w:cs="Aharoni"/>
+                <w:sz w:val="24"/>
+                <w:szCs w:val="24"/>
+              </w:rPr>
+              <w:t>Don’t know</w:t>
+            </w:r>
+          </w:p>
+        </w:tc>
+      </w:tr>
+      <w:tr>
+        <w:tc>
+          <w:tcPr>
+            <w:tcW w:w="1000" w:type="pct"/>
+            <w:shd w:val="clear" w:color="auto" w:fill="F0F4FA"/>
+          </w:tcPr>
+          <w:p>
+            <w:pPr>
+              <w:rPr>
+                <w:rFonts w:ascii="Constantia" w:hAnsi="Constantia" w:cs="Aharoni"/>
+                <w:sz w:val="24"/>
+                <w:szCs w:val="24"/>
+              </w:rPr>
+            </w:pPr>
+          </w:p>
+        </w:tc>
+        <w:tc>
+          <w:tcPr>
+            <w:tcW w:w="1000" w:type="pct"/>
+          </w:tcPr>
+          <w:p>
+            <w:pPr>
+              <w:rPr>
+                <w:rFonts w:ascii="Constantia" w:hAnsi="Constantia" w:cs="Aharoni"/>
+                <w:sz w:val="24"/>
+                <w:szCs w:val="24"/>
+              </w:rPr>
+            </w:pPr>
+          </w:p>
+        </w:tc>
+        <w:tc>
+          <w:tcPr>
+            <w:tcW w:w="1000" w:type="pct"/>
+            <w:shd w:val="clear" w:color="auto" w:fill="F0F4FA"/>
+          </w:tcPr>
+          <w:p>
+            <w:pPr>
+              <w:rPr>
+                <w:rFonts w:ascii="Constantia" w:hAnsi="Constantia" w:cs="Aharoni"/>
+                <w:sz w:val="24"/>
+                <w:szCs w:val="24"/>
+              </w:rPr>
+            </w:pPr>
+          </w:p>
+        </w:tc>
+        <w:tc>
+          <w:tcPr>
+            <w:tcW w:w="1000" w:type="pct"/>
+          </w:tcPr>
+          <w:p>
+            <w:pPr>
+              <w:rPr>
+                <w:rFonts w:ascii="Constantia" w:hAnsi="Constantia" w:cs="Aharoni"/>
+                <w:sz w:val="24"/>
+                <w:szCs w:val="24"/>
+              </w:rPr>
+            </w:pPr>
+          </w:p>
+        </w:tc>
+        <w:tc>
+          <w:tcPr>
+            <w:tcW w:w="1000" w:type="pct"/>
+            <w:shd w:val="clear" w:color="auto" w:fill="F0F4FA"/>
+          </w:tcPr>
+          <w:p>
+            <w:pPr>
+              <w:rPr>
+                <w:rFonts w:ascii="Constantia" w:hAnsi="Constantia" w:cs="Aharoni"/>
+                <w:sz w:val="24"/>
+                <w:szCs w:val="24"/>
+              </w:rPr>
+            </w:pPr>
+          </w:p>
+        </w:tc>
+      </w:tr>
+    </w:tbl>
     <w:p>
       <w:pPr>
         <w:spacing w:after="0"/>
@@ -4623,6 +4965,190 @@
         </w:rPr>
       </w:pPr>
     </w:p>
+    <w:tbl>
+      <w:tblPr>
+        <w:tblStyle w:val="TableGrid"/>
+        <w:tblW w:w="5000" w:type="pct"/>
+        <w:tblLook w:val="04A0" w:firstRow="1" w:lastRow="0" w:firstColumn="1" w:lastColumn="0" w:noHBand="0" w:noVBand="1"/>
+      </w:tblPr>
+      <w:tblGrid>
+        <w:gridCol w:w="3486"/>
+        <w:gridCol w:w="3486"/>
+        <w:gridCol w:w="3484"/>
+      </w:tblGrid>
+      <w:tr>
+        <w:trPr>
+          <w:trHeight w:val="397"/>
+        </w:trPr>
+        <w:tc>
+          <w:tcPr>
+            <w:tcW w:w="5000" w:type="pct"/>
+            <w:gridSpan w:val="3"/>
+            <w:shd w:val="clear" w:color="auto" w:fill="B4C6E7" w:themeFill="accent5" w:themeFillTint="66"/>
+            <w:vAlign w:val="center"/>
+          </w:tcPr>
+          <w:p>
+            <w:pPr>
+              <w:rPr>
+                <w:rFonts w:ascii="Constantia" w:hAnsi="Constantia" w:cs="Aharoni"/>
+                <w:sz w:val="26"/>
+                <w:szCs w:val="26"/>
+              </w:rPr>
+            </w:pPr>
+            <w:r>
+              <w:rPr>
+                <w:rFonts w:ascii="Constantia" w:hAnsi="Constantia" w:cs="Aharoni"/>
+                <w:sz w:val="26"/>
+                <w:szCs w:val="26"/>
+              </w:rPr>
+              <w:t xml:space="preserve">11. Does your phone have NFC technology? </w:t>
+            </w:r>
+          </w:p>
+          <w:p>
+            <w:pPr>
+              <w:rPr>
+                <w:rFonts w:ascii="Constantia" w:hAnsi="Constantia" w:cs="Aharoni"/>
+                <w:sz w:val="26"/>
+                <w:szCs w:val="26"/>
+              </w:rPr>
+            </w:pPr>
+            <w:r>
+              <w:rPr>
+                <w:rFonts w:ascii="Constantia" w:hAnsi="Constantia" w:cs="Aharoni"/>
+                <w:sz w:val="26"/>
+                <w:szCs w:val="26"/>
+              </w:rPr>
+              <w:t>(For Android: Settings -&gt; Wireless And Networks -&gt; More Settings -&gt; NFC)</w:t>
+            </w:r>
+          </w:p>
+        </w:tc>
+      </w:tr>
+      <w:tr>
+        <w:trPr>
+          <w:trHeight w:val="340"/>
+        </w:trPr>
+        <w:tc>
+          <w:tcPr>
+            <w:tcW w:w="1667" w:type="pct"/>
+            <w:shd w:val="clear" w:color="auto" w:fill="F0F4FA"/>
+            <w:vAlign w:val="center"/>
+          </w:tcPr>
+          <w:p>
+            <w:pPr>
+              <w:jc w:val="center"/>
+              <w:rPr>
+                <w:rFonts w:ascii="Constantia" w:hAnsi="Constantia" w:cs="Aharoni"/>
+                <w:sz w:val="24"/>
+                <w:szCs w:val="24"/>
+              </w:rPr>
+            </w:pPr>
+            <w:r>
+              <w:rPr>
+                <w:rFonts w:ascii="Constantia" w:hAnsi="Constantia" w:cs="Aharoni"/>
+                <w:sz w:val="24"/>
+                <w:szCs w:val="24"/>
+              </w:rPr>
+              <w:t>Yes</w:t>
+            </w:r>
+          </w:p>
+        </w:tc>
+        <w:tc>
+          <w:tcPr>
+            <w:tcW w:w="1667" w:type="pct"/>
+            <w:vAlign w:val="center"/>
+          </w:tcPr>
+          <w:p>
+            <w:pPr>
+              <w:jc w:val="center"/>
+              <w:rPr>
+                <w:rFonts w:ascii="Constantia" w:hAnsi="Constantia" w:cs="Aharoni"/>
+                <w:sz w:val="24"/>
+                <w:szCs w:val="24"/>
+              </w:rPr>
+            </w:pPr>
+            <w:r>
+              <w:rPr>
+                <w:rFonts w:ascii="Constantia" w:hAnsi="Constantia" w:cs="Aharoni"/>
+                <w:sz w:val="24"/>
+                <w:szCs w:val="24"/>
+              </w:rPr>
+              <w:t>No</w:t>
+            </w:r>
+          </w:p>
+        </w:tc>
+        <w:tc>
+          <w:tcPr>
+            <w:tcW w:w="1667" w:type="pct"/>
+            <w:shd w:val="clear" w:color="auto" w:fill="F0F4FA"/>
+            <w:vAlign w:val="center"/>
+          </w:tcPr>
+          <w:p>
+            <w:pPr>
+              <w:jc w:val="center"/>
+              <w:rPr>
+                <w:rFonts w:ascii="Constantia" w:hAnsi="Constantia" w:cs="Aharoni"/>
+                <w:sz w:val="24"/>
+                <w:szCs w:val="24"/>
+              </w:rPr>
+            </w:pPr>
+            <w:r>
+              <w:rPr>
+                <w:rFonts w:ascii="Constantia" w:hAnsi="Constantia" w:cs="Aharoni"/>
+                <w:sz w:val="24"/>
+                <w:szCs w:val="24"/>
+              </w:rPr>
+              <w:t>Don’t know</w:t>
+            </w:r>
+          </w:p>
+        </w:tc>
+      </w:tr>
+      <w:tr>
+        <w:tc>
+          <w:tcPr>
+            <w:tcW w:w="1667" w:type="pct"/>
+            <w:shd w:val="clear" w:color="auto" w:fill="F0F4FA"/>
+          </w:tcPr>
+          <w:p>
+            <w:pPr>
+              <w:rPr>
+                <w:rFonts w:ascii="Constantia" w:hAnsi="Constantia" w:cs="Aharoni"/>
+                <w:sz w:val="24"/>
+                <w:szCs w:val="24"/>
+              </w:rPr>
+            </w:pPr>
+          </w:p>
+        </w:tc>
+        <w:tc>
+          <w:tcPr>
+            <w:tcW w:w="1667" w:type="pct"/>
+          </w:tcPr>
+          <w:p>
+            <w:pPr>
+              <w:rPr>
+                <w:rFonts w:ascii="Constantia" w:hAnsi="Constantia" w:cs="Aharoni"/>
+                <w:sz w:val="24"/>
+                <w:szCs w:val="24"/>
+              </w:rPr>
+            </w:pPr>
+          </w:p>
+        </w:tc>
+        <w:tc>
+          <w:tcPr>
+            <w:tcW w:w="1667" w:type="pct"/>
+            <w:shd w:val="clear" w:color="auto" w:fill="F0F4FA"/>
+          </w:tcPr>
+          <w:p>
+            <w:pPr>
+              <w:rPr>
+                <w:rFonts w:ascii="Constantia" w:hAnsi="Constantia" w:cs="Aharoni"/>
+                <w:sz w:val="24"/>
+                <w:szCs w:val="24"/>
+              </w:rPr>
+            </w:pPr>
+          </w:p>
+        </w:tc>
+      </w:tr>
+    </w:tbl>
     <w:p>
       <w:pPr>
         <w:spacing w:after="0"/>
@@ -4632,60 +5158,109 @@
         </w:rPr>
       </w:pPr>
     </w:p>
-    <w:p>
-      <w:pPr>
-        <w:spacing w:after="0"/>
-        <w:rPr>
-          <w:rFonts w:ascii="Calisto MT" w:hAnsi="Calisto MT" w:cs="Aharoni"/>
-          <w:sz w:val="10"/>
-        </w:rPr>
-      </w:pPr>
-    </w:p>
-    <w:p>
-      <w:pPr>
-        <w:spacing w:after="0"/>
-        <w:rPr>
-          <w:rFonts w:ascii="Calisto MT" w:hAnsi="Calisto MT" w:cs="Aharoni"/>
-          <w:sz w:val="10"/>
-        </w:rPr>
-      </w:pPr>
-    </w:p>
-    <w:p>
-      <w:pPr>
-        <w:spacing w:after="0"/>
-        <w:rPr>
-          <w:rFonts w:ascii="Calisto MT" w:hAnsi="Calisto MT" w:cs="Aharoni"/>
-          <w:sz w:val="10"/>
-        </w:rPr>
-      </w:pPr>
-    </w:p>
-    <w:p>
-      <w:pPr>
-        <w:spacing w:after="0"/>
-        <w:rPr>
-          <w:rFonts w:ascii="Calisto MT" w:hAnsi="Calisto MT" w:cs="Aharoni"/>
-          <w:sz w:val="10"/>
-        </w:rPr>
-      </w:pPr>
-    </w:p>
-    <w:p>
-      <w:pPr>
-        <w:spacing w:after="0"/>
-        <w:rPr>
-          <w:rFonts w:ascii="Calisto MT" w:hAnsi="Calisto MT" w:cs="Aharoni"/>
-          <w:sz w:val="10"/>
-        </w:rPr>
-      </w:pPr>
-    </w:p>
-    <w:p>
-      <w:pPr>
-        <w:spacing w:after="0"/>
-        <w:rPr>
-          <w:rFonts w:ascii="Calisto MT" w:hAnsi="Calisto MT" w:cs="Aharoni"/>
-          <w:sz w:val="10"/>
-        </w:rPr>
-      </w:pPr>
-    </w:p>
+    <w:tbl>
+      <w:tblPr>
+        <w:tblStyle w:val="TableGrid"/>
+        <w:tblW w:w="5000" w:type="pct"/>
+        <w:tblLook w:val="04A0" w:firstRow="1" w:lastRow="0" w:firstColumn="1" w:lastColumn="0" w:noHBand="0" w:noVBand="1"/>
+      </w:tblPr>
+      <w:tblGrid>
+        <w:gridCol w:w="10456"/>
+      </w:tblGrid>
+      <w:tr>
+        <w:trPr>
+          <w:trHeight w:val="397"/>
+        </w:trPr>
+        <w:tc>
+          <w:tcPr>
+            <w:tcW w:w="5000" w:type="pct"/>
+            <w:shd w:val="clear" w:color="auto" w:fill="B4C6E7" w:themeFill="accent5" w:themeFillTint="66"/>
+            <w:vAlign w:val="center"/>
+          </w:tcPr>
+          <w:p>
+            <w:pPr>
+              <w:rPr>
+                <w:rFonts w:ascii="Constantia" w:hAnsi="Constantia" w:cs="Aharoni"/>
+                <w:sz w:val="26"/>
+                <w:szCs w:val="26"/>
+              </w:rPr>
+            </w:pPr>
+            <w:r>
+              <w:rPr>
+                <w:rFonts w:ascii="Constantia" w:hAnsi="Constantia" w:cs="Aharoni"/>
+                <w:sz w:val="26"/>
+                <w:szCs w:val="26"/>
+              </w:rPr>
+              <w:t>12. Here you can provide any additional information, such as bugs found or things you think would improve the app.</w:t>
+            </w:r>
+          </w:p>
+        </w:tc>
+      </w:tr>
+      <w:tr>
+        <w:trPr>
+          <w:trHeight w:val="397"/>
+        </w:trPr>
+        <w:tc>
+          <w:tcPr>
+            <w:tcW w:w="5000" w:type="pct"/>
+            <w:shd w:val="clear" w:color="auto" w:fill="F0F4FA"/>
+            <w:vAlign w:val="center"/>
+          </w:tcPr>
+          <w:p>
+            <w:pPr>
+              <w:rPr>
+                <w:rFonts w:ascii="Constantia" w:hAnsi="Constantia" w:cs="Aharoni"/>
+                <w:sz w:val="24"/>
+                <w:szCs w:val="24"/>
+              </w:rPr>
+            </w:pPr>
+          </w:p>
+        </w:tc>
+      </w:tr>
+      <w:tr>
+        <w:trPr>
+          <w:trHeight w:val="643"/>
+        </w:trPr>
+        <w:tc>
+          <w:tcPr>
+            <w:tcW w:w="5000" w:type="pct"/>
+            <w:shd w:val="clear" w:color="auto" w:fill="auto"/>
+            <w:vAlign w:val="center"/>
+          </w:tcPr>
+          <w:p>
+            <w:pPr>
+              <w:pStyle w:val="Heading2"/>
+              <w:outlineLvl w:val="1"/>
+            </w:pPr>
+          </w:p>
+          <w:p/>
+          <w:p/>
+          <w:p/>
+          <w:p/>
+          <w:p/>
+          <w:p/>
+          <w:p/>
+          <w:p/>
+          <w:p/>
+          <w:p/>
+          <w:p/>
+          <w:p/>
+          <w:p/>
+          <w:p/>
+          <w:p/>
+          <w:p/>
+          <w:p/>
+          <w:p/>
+          <w:p/>
+          <w:p/>
+          <w:p>
+            <w:bookmarkStart w:id="0" w:name="_GoBack"/>
+            <w:bookmarkEnd w:id="0"/>
+          </w:p>
+          <w:p/>
+        </w:tc>
+      </w:tr>
+    </w:tbl>
     <w:p/>
     <w:sectPr>
       <w:pgSz w:w="11906" w:h="16838"/>
@@ -5280,9 +5855,32 @@
     <w:name w:val="Normal"/>
     <w:qFormat/>
   </w:style>
+  <w:style w:type="paragraph" w:styleId="Heading2">
+    <w:name w:val="heading 2"/>
+    <w:basedOn w:val="Normal"/>
+    <w:next w:val="Normal"/>
+    <w:link w:val="Heading2Char"/>
+    <w:uiPriority w:val="9"/>
+    <w:unhideWhenUsed/>
+    <w:qFormat/>
+    <w:rsid w:val="007E7C21"/>
+    <w:pPr>
+      <w:keepNext/>
+      <w:keepLines/>
+      <w:spacing w:before="40" w:after="0"/>
+      <w:outlineLvl w:val="1"/>
+    </w:pPr>
+    <w:rPr>
+      <w:rFonts w:asciiTheme="majorHAnsi" w:eastAsiaTheme="majorEastAsia" w:hAnsiTheme="majorHAnsi" w:cstheme="majorBidi"/>
+      <w:color w:val="2E74B5" w:themeColor="accent1" w:themeShade="BF"/>
+      <w:sz w:val="26"/>
+      <w:szCs w:val="26"/>
+    </w:rPr>
+  </w:style>
   <w:style w:type="character" w:default="1" w:styleId="DefaultParagraphFont">
     <w:name w:val="Default Paragraph Font"/>
     <w:uiPriority w:val="1"/>
+    <w:semiHidden/>
     <w:unhideWhenUsed/>
   </w:style>
   <w:style w:type="table" w:default="1" w:styleId="TableNormal">
@@ -5335,6 +5933,49 @@
       <w:ind w:left="720"/>
       <w:contextualSpacing/>
     </w:pPr>
+  </w:style>
+  <w:style w:type="character" w:customStyle="1" w:styleId="Heading2Char">
+    <w:name w:val="Heading 2 Char"/>
+    <w:basedOn w:val="DefaultParagraphFont"/>
+    <w:link w:val="Heading2"/>
+    <w:uiPriority w:val="9"/>
+    <w:rsid w:val="007E7C21"/>
+    <w:rPr>
+      <w:rFonts w:asciiTheme="majorHAnsi" w:eastAsiaTheme="majorEastAsia" w:hAnsiTheme="majorHAnsi" w:cstheme="majorBidi"/>
+      <w:color w:val="2E74B5" w:themeColor="accent1" w:themeShade="BF"/>
+      <w:sz w:val="26"/>
+      <w:szCs w:val="26"/>
+    </w:rPr>
+  </w:style>
+  <w:style w:type="paragraph" w:styleId="BalloonText">
+    <w:name w:val="Balloon Text"/>
+    <w:basedOn w:val="Normal"/>
+    <w:link w:val="BalloonTextChar"/>
+    <w:uiPriority w:val="99"/>
+    <w:semiHidden/>
+    <w:unhideWhenUsed/>
+    <w:rsid w:val="007B61DE"/>
+    <w:pPr>
+      <w:spacing w:after="0" w:line="240" w:lineRule="auto"/>
+    </w:pPr>
+    <w:rPr>
+      <w:rFonts w:ascii="Segoe UI" w:hAnsi="Segoe UI" w:cs="Segoe UI"/>
+      <w:sz w:val="18"/>
+      <w:szCs w:val="18"/>
+    </w:rPr>
+  </w:style>
+  <w:style w:type="character" w:customStyle="1" w:styleId="BalloonTextChar">
+    <w:name w:val="Balloon Text Char"/>
+    <w:basedOn w:val="DefaultParagraphFont"/>
+    <w:link w:val="BalloonText"/>
+    <w:uiPriority w:val="99"/>
+    <w:semiHidden/>
+    <w:rsid w:val="007B61DE"/>
+    <w:rPr>
+      <w:rFonts w:ascii="Segoe UI" w:hAnsi="Segoe UI" w:cs="Segoe UI"/>
+      <w:sz w:val="18"/>
+      <w:szCs w:val="18"/>
+    </w:rPr>
   </w:style>
 </w:styles>
 </file>

</xml_diff>